<commit_message>
have an idea for how to make groups and individuals work for arbitrary inputs, but need to see if this needs to be done before runtime, or if it can be done dynamically. multiple entry test still needs to be verified
</commit_message>
<xml_diff>
--- a/Documents/Lecture outlines/Lecture 4/Lectur 4 outline.docx
+++ b/Documents/Lecture outlines/Lecture 4/Lectur 4 outline.docx
@@ -435,7 +435,42 @@
         <w:t>Signage: are there clear signs on where to go? This will affect wayfinding.</w:t>
       </w:r>
     </w:p>
-    <w:p/>
+    <w:p>
+      <w:pPr>
+        <w:pStyle w:val="ListParagraph"/>
+        <w:numPr>
+          <w:ilvl w:val="1"/>
+          <w:numId w:val="2"/>
+        </w:numPr>
+      </w:pPr>
+      <w:r>
+        <w:t>Weather</w:t>
+      </w:r>
+    </w:p>
+    <w:p>
+      <w:pPr>
+        <w:pStyle w:val="ListParagraph"/>
+        <w:numPr>
+          <w:ilvl w:val="2"/>
+          <w:numId w:val="2"/>
+        </w:numPr>
+      </w:pPr>
+      <w:r>
+        <w:t>Is it raining? Is it cold, or hot?</w:t>
+      </w:r>
+    </w:p>
+    <w:p>
+      <w:pPr>
+        <w:pStyle w:val="ListParagraph"/>
+        <w:numPr>
+          <w:ilvl w:val="2"/>
+          <w:numId w:val="2"/>
+        </w:numPr>
+      </w:pPr>
+      <w:r>
+        <w:t>These will make significant changes to the movement of people, especially when we talk about extreme events.</w:t>
+      </w:r>
+    </w:p>
     <w:p/>
     <w:p>
       <w:r>
@@ -475,6 +510,7 @@
     </w:p>
     <w:p>
       <w:r>
+        <w:lastRenderedPageBreak/>
         <w:br w:type="page"/>
       </w:r>
     </w:p>
@@ -884,13 +920,7 @@
       </w:r>
       <w:proofErr w:type="gramEnd"/>
       <w:r>
-        <w:t xml:space="preserve"> your co-workers evacuating, you will probably do this as well </w:t>
-      </w:r>
-      <w:r>
-        <w:t>(as happened WHEN)</w:t>
-      </w:r>
-      <w:r>
-        <w:t>. This can be explained by Emergent Norm Theory.</w:t>
+        <w:t xml:space="preserve"> your co-workers evacuating, you will probably do this as well (as happened WHEN). This can be explained by Emergent Norm Theory.</w:t>
       </w:r>
     </w:p>
     <w:p>
@@ -1091,16 +1121,7 @@
         <w:t xml:space="preserve"> Moor, and over the next few days covered more than 2000 acres</w:t>
       </w:r>
       <w:r>
-        <w:t xml:space="preserve"> </w:t>
-      </w:r>
-      <w:r>
-        <w:t xml:space="preserve">and </w:t>
-      </w:r>
-      <w:r>
-        <w:t xml:space="preserve">required </w:t>
-      </w:r>
-      <w:r>
-        <w:t>the evacuation of ~150 people from their homes in Greater Manchester.</w:t>
+        <w:t xml:space="preserve"> and required the evacuation of ~150 people from their homes in Greater Manchester.</w:t>
       </w:r>
     </w:p>
     <w:p>
@@ -1978,24 +1999,24 @@
       <w:r>
         <w:t>Not relevant (often completely useless data).</w:t>
       </w:r>
+    </w:p>
+    <w:p/>
+    <w:p>
+      <w:r>
+        <w:t>Relevant links and papers:</w:t>
+      </w:r>
+    </w:p>
+    <w:p>
+      <w:r>
+        <w:t>PUT PAPERS HERE</w:t>
+      </w:r>
+    </w:p>
+    <w:p>
+      <w:r>
+        <w:br w:type="page"/>
+      </w:r>
       <w:bookmarkStart w:id="0" w:name="_GoBack"/>
       <w:bookmarkEnd w:id="0"/>
-    </w:p>
-    <w:p/>
-    <w:p>
-      <w:r>
-        <w:t>Relevant links and papers:</w:t>
-      </w:r>
-    </w:p>
-    <w:p>
-      <w:r>
-        <w:t>PUT PAPERS HERE</w:t>
-      </w:r>
-    </w:p>
-    <w:p>
-      <w:r>
-        <w:br w:type="page"/>
-      </w:r>
     </w:p>
     <w:p/>
     <w:p/>

</xml_diff>